<commit_message>
se corrige aseguramiento de la calidad
</commit_message>
<xml_diff>
--- a/SPRINT 1/1-Planificacion/Plan Aseguramiento de la Calidad en el SW v2.docx
+++ b/SPRINT 1/1-Planificacion/Plan Aseguramiento de la Calidad en el SW v2.docx
@@ -1,6 +1,6 @@
 
 <file path=word/document.xml><?xml version="1.0" encoding="utf-8"?>
-<w:document xmlns:wpc="http://schemas.microsoft.com/office/word/2010/wordprocessingCanvas" xmlns:mc="http://schemas.openxmlformats.org/markup-compatibility/2006" xmlns:o="urn:schemas-microsoft-com:office:office" xmlns:r="http://schemas.openxmlformats.org/officeDocument/2006/relationships" xmlns:m="http://schemas.openxmlformats.org/officeDocument/2006/math" xmlns:v="urn:schemas-microsoft-com:vml" xmlns:wp14="http://schemas.microsoft.com/office/word/2010/wordprocessingDrawing" xmlns:wp="http://schemas.openxmlformats.org/drawingml/2006/wordprocessingDrawing" xmlns:w10="urn:schemas-microsoft-com:office:word" xmlns:w="http://schemas.openxmlformats.org/wordprocessingml/2006/main" xmlns:w14="http://schemas.microsoft.com/office/word/2010/wordml" xmlns:w15="http://schemas.microsoft.com/office/word/2012/wordml" xmlns:wpg="http://schemas.microsoft.com/office/word/2010/wordprocessingGroup" xmlns:wpi="http://schemas.microsoft.com/office/word/2010/wordprocessingInk" xmlns:wne="http://schemas.microsoft.com/office/word/2006/wordml" xmlns:wps="http://schemas.microsoft.com/office/word/2010/wordprocessingShape" mc:Ignorable="w14 w15 wp14">
+<w:document xmlns:wpc="http://schemas.microsoft.com/office/word/2010/wordprocessingCanvas" xmlns:cx="http://schemas.microsoft.com/office/drawing/2014/chartex" xmlns:cx1="http://schemas.microsoft.com/office/drawing/2015/9/8/chartex" xmlns:cx2="http://schemas.microsoft.com/office/drawing/2015/10/21/chartex" xmlns:cx3="http://schemas.microsoft.com/office/drawing/2016/5/9/chartex" xmlns:cx4="http://schemas.microsoft.com/office/drawing/2016/5/10/chartex" xmlns:cx5="http://schemas.microsoft.com/office/drawing/2016/5/11/chartex" xmlns:cx6="http://schemas.microsoft.com/office/drawing/2016/5/12/chartex" xmlns:cx7="http://schemas.microsoft.com/office/drawing/2016/5/13/chartex" xmlns:cx8="http://schemas.microsoft.com/office/drawing/2016/5/14/chartex" xmlns:mc="http://schemas.openxmlformats.org/markup-compatibility/2006" xmlns:o="urn:schemas-microsoft-com:office:office" xmlns:r="http://schemas.openxmlformats.org/officeDocument/2006/relationships" xmlns:m="http://schemas.openxmlformats.org/officeDocument/2006/math" xmlns:v="urn:schemas-microsoft-com:vml" xmlns:wp14="http://schemas.microsoft.com/office/word/2010/wordprocessingDrawing" xmlns:wp="http://schemas.openxmlformats.org/drawingml/2006/wordprocessingDrawing" xmlns:w10="urn:schemas-microsoft-com:office:word" xmlns:w="http://schemas.openxmlformats.org/wordprocessingml/2006/main" xmlns:w14="http://schemas.microsoft.com/office/word/2010/wordml" xmlns:w15="http://schemas.microsoft.com/office/word/2012/wordml" xmlns:w16se="http://schemas.microsoft.com/office/word/2015/wordml/symex" xmlns:wpg="http://schemas.microsoft.com/office/word/2010/wordprocessingGroup" xmlns:wpi="http://schemas.microsoft.com/office/word/2010/wordprocessingInk" xmlns:wne="http://schemas.microsoft.com/office/word/2006/wordml" xmlns:wps="http://schemas.microsoft.com/office/word/2010/wordprocessingShape" mc:Ignorable="w14 w15 w16se wp14">
   <w:body>
     <w:sdt>
       <w:sdtPr>
@@ -443,7 +443,7 @@
                   <w:rPr>
                     <w:rFonts w:cs="Arial"/>
                     <w:noProof/>
-                    <w:lang w:val="es-MX" w:eastAsia="es-MX"/>
+                    <w:lang w:val="es-CO" w:eastAsia="es-CO"/>
                   </w:rPr>
                   <w:drawing>
                     <wp:inline distT="0" distB="0" distL="0" distR="0">
@@ -557,7 +557,7 @@
     </w:p>
     <w:p>
       <w:pPr>
-        <w:pStyle w:val="Puesto"/>
+        <w:pStyle w:val="Ttulo"/>
         <w:rPr>
           <w:rFonts w:ascii="Verdana" w:hAnsi="Verdana"/>
           <w:sz w:val="20"/>
@@ -2587,7 +2587,7 @@
         <w:rPr>
           <w:rFonts w:ascii="Verdana" w:hAnsi="Verdana"/>
           <w:noProof/>
-          <w:lang w:val="es-MX" w:eastAsia="es-MX"/>
+          <w:lang w:val="es-CO" w:eastAsia="es-CO"/>
         </w:rPr>
         <w:drawing>
           <wp:inline distT="0" distB="0" distL="0" distR="0" wp14:anchorId="22073046" wp14:editId="08D3A63B">
@@ -2655,21 +2655,7 @@
         <w:rPr>
           <w:rFonts w:ascii="Verdana" w:hAnsi="Verdana"/>
         </w:rPr>
-        <w:t xml:space="preserve">Este sistema, cada etapa (sprint) será evaluada bajo 7 criterios de calidad que son Fiabilidad, eficiencia, </w:t>
-      </w:r>
-      <w:proofErr w:type="spellStart"/>
-      <w:r>
-        <w:rPr>
-          <w:rFonts w:ascii="Verdana" w:hAnsi="Verdana"/>
-        </w:rPr>
-        <w:t>mantenibilidad</w:t>
-      </w:r>
-      <w:proofErr w:type="spellEnd"/>
-      <w:r>
-        <w:rPr>
-          <w:rFonts w:ascii="Verdana" w:hAnsi="Verdana"/>
-        </w:rPr>
-        <w:t xml:space="preserve">, usabilidad, portabilidad, </w:t>
+        <w:t xml:space="preserve">Este sistema, cada etapa (sprint) será evaluada bajo 7 criterios de calidad que son Fiabilidad, eficiencia, mantenibilidad, usabilidad, portabilidad, </w:t>
       </w:r>
       <w:proofErr w:type="spellStart"/>
       <w:r>
@@ -2781,23 +2767,7 @@
           <w:rFonts w:ascii="Verdana" w:hAnsi="Verdana"/>
           <w:lang w:val="en-US"/>
         </w:rPr>
-        <w:t xml:space="preserve">[1] IEEE </w:t>
-      </w:r>
-      <w:proofErr w:type="gramStart"/>
-      <w:r>
-        <w:rPr>
-          <w:rFonts w:ascii="Verdana" w:hAnsi="Verdana"/>
-          <w:lang w:val="en-US"/>
-        </w:rPr>
-        <w:t>Std</w:t>
-      </w:r>
-      <w:proofErr w:type="gramEnd"/>
-      <w:r>
-        <w:rPr>
-          <w:rFonts w:ascii="Verdana" w:hAnsi="Verdana"/>
-          <w:lang w:val="en-US"/>
-        </w:rPr>
-        <w:t xml:space="preserve"> 730-1998, IEEE Standard for Software Quality Assurance Plans.</w:t>
+        <w:t>[1] IEEE Std 730-1998, IEEE Standard for Software Quality Assurance Plans.</w:t>
       </w:r>
     </w:p>
     <w:p>
@@ -2836,25 +2806,7 @@
           <w:position w:val="-1"/>
           <w:lang w:val="en-US"/>
         </w:rPr>
-        <w:t>Pressman, Roger S</w:t>
-      </w:r>
-      <w:proofErr w:type="gramStart"/>
-      <w:r>
-        <w:rPr>
-          <w:rFonts w:ascii="Verdana" w:eastAsia="Verdana" w:hAnsi="Verdana" w:cs="Verdana"/>
-          <w:position w:val="-1"/>
-          <w:lang w:val="en-US"/>
-        </w:rPr>
-        <w:t>.(</w:t>
-      </w:r>
-      <w:proofErr w:type="gramEnd"/>
-      <w:r>
-        <w:rPr>
-          <w:rFonts w:ascii="Verdana" w:eastAsia="Verdana" w:hAnsi="Verdana" w:cs="Verdana"/>
-          <w:position w:val="-1"/>
-          <w:lang w:val="en-US"/>
-        </w:rPr>
-        <w:t xml:space="preserve">7ª Ed.)(2010). </w:t>
+        <w:t xml:space="preserve">Pressman, Roger S.(7ª Ed.)(2010). </w:t>
       </w:r>
       <w:r>
         <w:rPr>
@@ -2863,27 +2815,7 @@
           <w:position w:val="-1"/>
           <w:lang w:val="es-CO"/>
         </w:rPr>
-        <w:t xml:space="preserve">Ingeniería </w:t>
-      </w:r>
-      <w:proofErr w:type="gramStart"/>
-      <w:r>
-        <w:rPr>
-          <w:rFonts w:ascii="Verdana" w:eastAsia="Verdana" w:hAnsi="Verdana" w:cs="Verdana"/>
-          <w:i/>
-          <w:position w:val="-1"/>
-          <w:lang w:val="es-CO"/>
-        </w:rPr>
-        <w:t>del</w:t>
-      </w:r>
-      <w:proofErr w:type="gramEnd"/>
-      <w:r>
-        <w:rPr>
-          <w:rFonts w:ascii="Verdana" w:eastAsia="Verdana" w:hAnsi="Verdana" w:cs="Verdana"/>
-          <w:i/>
-          <w:position w:val="-1"/>
-          <w:lang w:val="es-CO"/>
-        </w:rPr>
-        <w:t xml:space="preserve"> Software, Un enfoque práctico</w:t>
+        <w:t>Ingeniería del Software, Un enfoque práctico</w:t>
       </w:r>
       <w:r>
         <w:rPr>
@@ -3199,21 +3131,7 @@
               <w:rPr>
                 <w:rFonts w:ascii="Verdana" w:hAnsi="Verdana"/>
               </w:rPr>
-              <w:t xml:space="preserve">Evaluar la calidad de los productos en cada reunión de </w:t>
-            </w:r>
-            <w:proofErr w:type="spellStart"/>
-            <w:r>
-              <w:rPr>
-                <w:rFonts w:ascii="Verdana" w:hAnsi="Verdana"/>
-              </w:rPr>
-              <w:t>Scrum</w:t>
-            </w:r>
-            <w:proofErr w:type="spellEnd"/>
-            <w:r>
-              <w:rPr>
-                <w:rFonts w:ascii="Verdana" w:hAnsi="Verdana"/>
-              </w:rPr>
-              <w:t xml:space="preserve"> semanal</w:t>
+              <w:t>Evaluar la calidad de los productos en cada reunión de Scrum semanal</w:t>
             </w:r>
           </w:p>
         </w:tc>
@@ -3240,23 +3158,7 @@
                 <w:rFonts w:ascii="Verdana" w:hAnsi="Verdana"/>
                 <w:lang w:val="es-ES_tradnl"/>
               </w:rPr>
-              <w:t xml:space="preserve">Anexo en el acta de </w:t>
-            </w:r>
-            <w:proofErr w:type="spellStart"/>
-            <w:r>
-              <w:rPr>
-                <w:rFonts w:ascii="Verdana" w:hAnsi="Verdana"/>
-                <w:lang w:val="es-ES_tradnl"/>
-              </w:rPr>
-              <w:t>scrum</w:t>
-            </w:r>
-            <w:proofErr w:type="spellEnd"/>
-            <w:r>
-              <w:rPr>
-                <w:rFonts w:ascii="Verdana" w:hAnsi="Verdana"/>
-                <w:lang w:val="es-ES_tradnl"/>
-              </w:rPr>
-              <w:t xml:space="preserve"> semanal sobre la revisión de SQA (Informe de no conformidades y observaciones encontradas)</w:t>
+              <w:t>Anexo en el acta de scrum semanal sobre la revisión de SQA (Informe de no conformidades y observaciones encontradas)</w:t>
             </w:r>
           </w:p>
         </w:tc>
@@ -3288,21 +3190,7 @@
               <w:rPr>
                 <w:rFonts w:ascii="Verdana" w:hAnsi="Verdana"/>
               </w:rPr>
-              <w:t xml:space="preserve">Revisar el ajuste al proceso en cada reunión de </w:t>
-            </w:r>
-            <w:proofErr w:type="spellStart"/>
-            <w:r>
-              <w:rPr>
-                <w:rFonts w:ascii="Verdana" w:hAnsi="Verdana"/>
-              </w:rPr>
-              <w:t>Scrum</w:t>
-            </w:r>
-            <w:proofErr w:type="spellEnd"/>
-            <w:r>
-              <w:rPr>
-                <w:rFonts w:ascii="Verdana" w:hAnsi="Verdana"/>
-              </w:rPr>
-              <w:t xml:space="preserve"> semanal</w:t>
+              <w:t>Revisar el ajuste al proceso en cada reunión de Scrum semanal</w:t>
             </w:r>
           </w:p>
         </w:tc>
@@ -3328,23 +3216,7 @@
                 <w:rFonts w:ascii="Verdana" w:hAnsi="Verdana"/>
                 <w:lang w:val="es-ES_tradnl"/>
               </w:rPr>
-              <w:t xml:space="preserve">Anexo en el acta de </w:t>
-            </w:r>
-            <w:proofErr w:type="spellStart"/>
-            <w:r>
-              <w:rPr>
-                <w:rFonts w:ascii="Verdana" w:hAnsi="Verdana"/>
-                <w:lang w:val="es-ES_tradnl"/>
-              </w:rPr>
-              <w:t>scrum</w:t>
-            </w:r>
-            <w:proofErr w:type="spellEnd"/>
-            <w:r>
-              <w:rPr>
-                <w:rFonts w:ascii="Verdana" w:hAnsi="Verdana"/>
-                <w:lang w:val="es-ES_tradnl"/>
-              </w:rPr>
-              <w:t xml:space="preserve"> semanal sobre la revisión de SQA (Informe de no conformidades y observaciones encontradas)</w:t>
+              <w:t>Anexo en el acta de scrum semanal sobre la revisión de SQA (Informe de no conformidades y observaciones encontradas)</w:t>
             </w:r>
           </w:p>
         </w:tc>
@@ -3436,6 +3308,7 @@
       </w:pPr>
       <w:bookmarkStart w:id="6" w:name="_Toc477011966"/>
       <w:r>
+        <w:lastRenderedPageBreak/>
         <w:t>RESPONSABILIDADES</w:t>
       </w:r>
       <w:bookmarkEnd w:id="6"/>
@@ -4283,7 +4156,6 @@
               <w:rPr>
                 <w:lang w:val="es-ES"/>
               </w:rPr>
-              <w:lastRenderedPageBreak/>
               <w:t>Modelo Arquitectónico (MVC - Web)</w:t>
             </w:r>
           </w:p>
@@ -6111,6 +5983,7 @@
                 <w:szCs w:val="18"/>
                 <w:lang w:val="es-CO" w:eastAsia="es-CO"/>
               </w:rPr>
+              <w:lastRenderedPageBreak/>
               <w:t>2. Eficiencia</w:t>
             </w:r>
           </w:p>
@@ -6795,20 +6668,7 @@
                 <w:szCs w:val="18"/>
                 <w:lang w:val="es-CO" w:eastAsia="es-CO"/>
               </w:rPr>
-              <w:t>El sistema dispone de documentación, para realizar operaciones de mantenimiento y corrección. (Mala-</w:t>
-            </w:r>
-            <w:r>
-              <w:rPr>
-                <w:rFonts w:ascii="Verdana" w:hAnsi="Verdana" w:cs="Calibri"/>
-                <w:b/>
-                <w:bCs/>
-                <w:color w:val="000000"/>
-                <w:sz w:val="18"/>
-                <w:szCs w:val="18"/>
-                <w:lang w:val="es-CO" w:eastAsia="es-CO"/>
-              </w:rPr>
-              <w:lastRenderedPageBreak/>
-              <w:t>Media-Buena)</w:t>
+              <w:t>El sistema dispone de documentación, para realizar operaciones de mantenimiento y corrección. (Mala-Media-Buena)</w:t>
             </w:r>
           </w:p>
         </w:tc>
@@ -6851,7 +6711,6 @@
                 <w:szCs w:val="18"/>
                 <w:lang w:val="es-CO" w:eastAsia="es-CO"/>
               </w:rPr>
-              <w:lastRenderedPageBreak/>
               <w:t>Buena</w:t>
             </w:r>
           </w:p>
@@ -6899,7 +6758,6 @@
                 <w:szCs w:val="18"/>
                 <w:lang w:val="es-CO" w:eastAsia="es-CO"/>
               </w:rPr>
-              <w:lastRenderedPageBreak/>
               <w:t>4. Usabilidad</w:t>
             </w:r>
           </w:p>
@@ -7752,33 +7610,7 @@
                 <w:szCs w:val="18"/>
                 <w:lang w:val="es-CO" w:eastAsia="es-CO"/>
               </w:rPr>
-              <w:t xml:space="preserve">, Mozilla, </w:t>
-            </w:r>
-            <w:proofErr w:type="spellStart"/>
-            <w:r>
-              <w:rPr>
-                <w:rFonts w:ascii="Verdana" w:hAnsi="Verdana" w:cs="Calibri"/>
-                <w:b/>
-                <w:bCs/>
-                <w:color w:val="000000"/>
-                <w:sz w:val="18"/>
-                <w:szCs w:val="18"/>
-                <w:lang w:val="es-CO" w:eastAsia="es-CO"/>
-              </w:rPr>
-              <w:t>Edge</w:t>
-            </w:r>
-            <w:proofErr w:type="spellEnd"/>
-            <w:r>
-              <w:rPr>
-                <w:rFonts w:ascii="Verdana" w:hAnsi="Verdana" w:cs="Calibri"/>
-                <w:b/>
-                <w:bCs/>
-                <w:color w:val="000000"/>
-                <w:sz w:val="18"/>
-                <w:szCs w:val="18"/>
-                <w:lang w:val="es-CO" w:eastAsia="es-CO"/>
-              </w:rPr>
-              <w:t>. (No cumple-Incompleto-Cumple)</w:t>
+              <w:t>, Mozilla, Edge. (No cumple-Incompleto-Cumple)</w:t>
             </w:r>
           </w:p>
         </w:tc>
@@ -8410,6 +8242,7 @@
                 <w:szCs w:val="18"/>
                 <w:lang w:val="es-CO" w:eastAsia="es-CO"/>
               </w:rPr>
+              <w:lastRenderedPageBreak/>
               <w:t>7. Seguridad</w:t>
             </w:r>
           </w:p>
@@ -8625,33 +8458,7 @@
                 <w:szCs w:val="18"/>
                 <w:lang w:val="es-CO" w:eastAsia="es-CO"/>
               </w:rPr>
-              <w:t xml:space="preserve"> al sistema </w:t>
-            </w:r>
-            <w:proofErr w:type="gramStart"/>
-            <w:r>
-              <w:rPr>
-                <w:rFonts w:ascii="Verdana" w:hAnsi="Verdana" w:cs="Calibri"/>
-                <w:b/>
-                <w:bCs/>
-                <w:color w:val="000000"/>
-                <w:sz w:val="18"/>
-                <w:szCs w:val="18"/>
-                <w:lang w:val="es-CO" w:eastAsia="es-CO"/>
-              </w:rPr>
-              <w:t>y</w:t>
-            </w:r>
-            <w:proofErr w:type="gramEnd"/>
-            <w:r>
-              <w:rPr>
-                <w:rFonts w:ascii="Verdana" w:hAnsi="Verdana" w:cs="Calibri"/>
-                <w:b/>
-                <w:bCs/>
-                <w:color w:val="000000"/>
-                <w:sz w:val="18"/>
-                <w:szCs w:val="18"/>
-                <w:lang w:val="es-CO" w:eastAsia="es-CO"/>
-              </w:rPr>
-              <w:t xml:space="preserve"> información</w:t>
+              <w:t xml:space="preserve"> al sistema y información</w:t>
             </w:r>
             <w:r>
               <w:rPr>
@@ -8861,8 +8668,6 @@
           <w:color w:val="0000FF"/>
         </w:rPr>
       </w:pPr>
-      <w:bookmarkStart w:id="8" w:name="_GoBack"/>
-      <w:bookmarkEnd w:id="8"/>
     </w:p>
     <w:p>
       <w:pPr>
@@ -8889,7 +8694,7 @@
           <w:szCs w:val="20"/>
         </w:rPr>
       </w:pPr>
-      <w:bookmarkStart w:id="9" w:name="_Toc477011968"/>
+      <w:bookmarkStart w:id="8" w:name="_Toc477011968"/>
       <w:r>
         <w:rPr>
           <w:rFonts w:ascii="Verdana" w:hAnsi="Verdana"/>
@@ -8898,7 +8703,7 @@
         </w:rPr>
         <w:t>Revisiones</w:t>
       </w:r>
-      <w:bookmarkEnd w:id="9"/>
+      <w:bookmarkEnd w:id="8"/>
     </w:p>
     <w:p>
       <w:pPr>
@@ -8934,12 +8739,11 @@
       <w:pPr>
         <w:pStyle w:val="Ttulo2"/>
       </w:pPr>
-      <w:bookmarkStart w:id="10" w:name="_Toc477011969"/>
+      <w:bookmarkStart w:id="9" w:name="_Toc477011969"/>
       <w:r>
-        <w:lastRenderedPageBreak/>
         <w:t>DESCRIPCIÓN</w:t>
       </w:r>
-      <w:bookmarkEnd w:id="10"/>
+      <w:bookmarkEnd w:id="9"/>
     </w:p>
     <w:p>
       <w:pPr>
@@ -8996,16 +8800,16 @@
           <w:rFonts w:ascii="Verdana" w:hAnsi="Verdana"/>
         </w:rPr>
       </w:pPr>
-      <w:bookmarkStart w:id="11" w:name="_Toc25914841"/>
-      <w:bookmarkStart w:id="12" w:name="_Toc477011970"/>
+      <w:bookmarkStart w:id="10" w:name="_Toc25914841"/>
+      <w:bookmarkStart w:id="11" w:name="_Toc477011970"/>
       <w:r>
         <w:rPr>
           <w:rFonts w:ascii="Verdana" w:hAnsi="Verdana"/>
         </w:rPr>
         <w:t>EVALUACIÓN DE LA CALIDAD DE LOS PRODUCTOS</w:t>
       </w:r>
+      <w:bookmarkEnd w:id="10"/>
       <w:bookmarkEnd w:id="11"/>
-      <w:bookmarkEnd w:id="12"/>
     </w:p>
     <w:p/>
     <w:p>
@@ -9131,16 +8935,16 @@
           <w:rFonts w:ascii="Verdana" w:hAnsi="Verdana"/>
         </w:rPr>
       </w:pPr>
-      <w:bookmarkStart w:id="13" w:name="_Toc25914842"/>
-      <w:bookmarkStart w:id="14" w:name="_Toc477011971"/>
+      <w:bookmarkStart w:id="12" w:name="_Toc25914842"/>
+      <w:bookmarkStart w:id="13" w:name="_Toc477011971"/>
       <w:r>
         <w:rPr>
           <w:rFonts w:ascii="Verdana" w:hAnsi="Verdana"/>
         </w:rPr>
         <w:t>REVISAR EL AJUSTE AL PROCESO</w:t>
       </w:r>
+      <w:bookmarkEnd w:id="12"/>
       <w:bookmarkEnd w:id="13"/>
-      <w:bookmarkEnd w:id="14"/>
     </w:p>
     <w:p/>
     <w:p>
@@ -9204,6 +9008,7 @@
         <w:rPr>
           <w:rFonts w:ascii="Verdana" w:hAnsi="Verdana"/>
         </w:rPr>
+        <w:lastRenderedPageBreak/>
         <w:t>Se revisan los productos que se definen como claves para verificar el cumplimiento de las actividades definidas en el proceso, durante todo el ciclo de vida del software.</w:t>
       </w:r>
     </w:p>
@@ -9218,21 +9023,7 @@
         <w:rPr>
           <w:rFonts w:ascii="Verdana" w:hAnsi="Verdana"/>
         </w:rPr>
-        <w:t xml:space="preserve">Se debe recoger la información necesaria de cada producto, buscando hacia atrás los productos previos que deberían haberse generado y son </w:t>
-      </w:r>
-      <w:proofErr w:type="gramStart"/>
-      <w:r>
-        <w:rPr>
-          <w:rFonts w:ascii="Verdana" w:hAnsi="Verdana"/>
-        </w:rPr>
-        <w:t>entrada</w:t>
-      </w:r>
-      <w:proofErr w:type="gramEnd"/>
-      <w:r>
-        <w:rPr>
-          <w:rFonts w:ascii="Verdana" w:hAnsi="Verdana"/>
-        </w:rPr>
-        <w:t xml:space="preserve"> para el producto objeto de revisión, para poder establecer los criterios de revisión y evaluar si el producto cumple con las especificaciones.</w:t>
+        <w:t>Se debe recoger la información necesaria de cada producto, buscando hacia atrás los productos previos que deberían haberse generado y son entrada para el producto objeto de revisión, para poder establecer los criterios de revisión y evaluar si el producto cumple con las especificaciones.</w:t>
       </w:r>
     </w:p>
     <w:p>
@@ -9380,8 +9171,8 @@
           <w:rFonts w:ascii="Verdana" w:hAnsi="Verdana"/>
         </w:rPr>
       </w:pPr>
-      <w:bookmarkStart w:id="15" w:name="_Toc25914843"/>
-      <w:bookmarkStart w:id="16" w:name="_Toc477011972"/>
+      <w:bookmarkStart w:id="14" w:name="_Toc25914843"/>
+      <w:bookmarkStart w:id="15" w:name="_Toc477011972"/>
       <w:r>
         <w:rPr>
           <w:rFonts w:ascii="Verdana" w:hAnsi="Verdana"/>
@@ -9394,8 +9185,8 @@
         </w:rPr>
         <w:t>(RTF)</w:t>
       </w:r>
+      <w:bookmarkEnd w:id="14"/>
       <w:bookmarkEnd w:id="15"/>
-      <w:bookmarkEnd w:id="16"/>
     </w:p>
     <w:p/>
     <w:p>
@@ -9519,11 +9310,11 @@
       <w:pPr>
         <w:pStyle w:val="Ttulo2"/>
       </w:pPr>
-      <w:bookmarkStart w:id="17" w:name="_Toc477011973"/>
+      <w:bookmarkStart w:id="16" w:name="_Toc477011973"/>
       <w:r>
         <w:t>REQUERIMIENTOS MÍNIMOS</w:t>
       </w:r>
-      <w:bookmarkEnd w:id="17"/>
+      <w:bookmarkEnd w:id="16"/>
     </w:p>
     <w:p>
       <w:pPr>
@@ -9664,11 +9455,12 @@
       <w:pPr>
         <w:pStyle w:val="Ttulo2"/>
       </w:pPr>
-      <w:bookmarkStart w:id="18" w:name="_Toc477011974"/>
+      <w:bookmarkStart w:id="17" w:name="_Toc477011974"/>
       <w:r>
+        <w:lastRenderedPageBreak/>
         <w:t>AGENDA</w:t>
       </w:r>
-      <w:bookmarkEnd w:id="18"/>
+      <w:bookmarkEnd w:id="17"/>
     </w:p>
     <w:p>
       <w:pPr>
@@ -9747,14 +9539,14 @@
           <w:rFonts w:ascii="Verdana" w:hAnsi="Verdana"/>
         </w:rPr>
       </w:pPr>
-      <w:bookmarkStart w:id="19" w:name="_Toc477011975"/>
+      <w:bookmarkStart w:id="18" w:name="_Toc477011975"/>
       <w:r>
         <w:rPr>
           <w:rFonts w:ascii="Verdana" w:hAnsi="Verdana"/>
         </w:rPr>
         <w:t>SPRINT 1</w:t>
       </w:r>
-      <w:bookmarkEnd w:id="19"/>
+      <w:bookmarkEnd w:id="18"/>
     </w:p>
     <w:p>
       <w:pPr>
@@ -10142,14 +9934,14 @@
           <w:rFonts w:ascii="Verdana" w:hAnsi="Verdana"/>
         </w:rPr>
       </w:pPr>
-      <w:bookmarkStart w:id="20" w:name="_Toc477011976"/>
+      <w:bookmarkStart w:id="19" w:name="_Toc477011976"/>
       <w:r>
         <w:rPr>
           <w:rFonts w:ascii="Verdana" w:hAnsi="Verdana"/>
         </w:rPr>
         <w:t>SPRINT 2</w:t>
       </w:r>
-      <w:bookmarkEnd w:id="20"/>
+      <w:bookmarkEnd w:id="19"/>
     </w:p>
     <w:p/>
     <w:tbl>
@@ -10363,15 +10155,7 @@
                 <w:color w:val="000000"/>
                 <w:lang w:eastAsia="es-CO"/>
               </w:rPr>
-              <w:t>Averías</w:t>
-            </w:r>
-            <w:r>
-              <w:rPr>
-                <w:rFonts w:ascii="Verdana" w:hAnsi="Verdana" w:cs="Calibri"/>
-                <w:color w:val="000000"/>
-                <w:lang w:eastAsia="es-CO"/>
-              </w:rPr>
-              <w:t xml:space="preserve"> y devoluciones</w:t>
+              <w:t>Averías y devoluciones</w:t>
             </w:r>
           </w:p>
           <w:p>
@@ -10558,14 +10342,14 @@
           <w:rFonts w:ascii="Verdana" w:hAnsi="Verdana"/>
         </w:rPr>
       </w:pPr>
-      <w:bookmarkStart w:id="21" w:name="_Toc477011977"/>
+      <w:bookmarkStart w:id="20" w:name="_Toc477011977"/>
       <w:r>
         <w:rPr>
           <w:rFonts w:ascii="Verdana" w:hAnsi="Verdana"/>
         </w:rPr>
         <w:t>SPRINT 3</w:t>
       </w:r>
-      <w:bookmarkEnd w:id="21"/>
+      <w:bookmarkEnd w:id="20"/>
     </w:p>
     <w:p>
       <w:pPr>
@@ -10746,26 +10530,31 @@
               </w:tabs>
               <w:jc w:val="left"/>
               <w:rPr>
+                <w:rFonts w:ascii="Verdana" w:hAnsi="Verdana"/>
+                <w:lang w:val="es-ES"/>
+              </w:rPr>
+            </w:pPr>
+            <w:r>
+              <w:rPr>
+                <w:rFonts w:ascii="Verdana" w:hAnsi="Verdana"/>
+                <w:lang w:val="es-ES"/>
+              </w:rPr>
+              <w:t>1</w:t>
+            </w:r>
+            <w:r>
+              <w:rPr>
+                <w:rFonts w:ascii="Verdana" w:hAnsi="Verdana"/>
+                <w:lang w:val="es-ES"/>
+              </w:rPr>
+              <w:t xml:space="preserve">- </w:t>
+            </w:r>
+            <w:r>
+              <w:rPr>
                 <w:rFonts w:ascii="Verdana" w:hAnsi="Verdana" w:cs="Calibri"/>
                 <w:color w:val="000000"/>
                 <w:lang w:eastAsia="es-CO"/>
               </w:rPr>
-            </w:pPr>
-            <w:r>
-              <w:rPr>
-                <w:rFonts w:ascii="Verdana" w:hAnsi="Verdana" w:cs="Calibri"/>
-                <w:color w:val="000000"/>
-                <w:lang w:eastAsia="es-CO"/>
-              </w:rPr>
-              <w:t>1-</w:t>
-            </w:r>
-            <w:r>
-              <w:rPr>
-                <w:rFonts w:ascii="Verdana" w:hAnsi="Verdana" w:cs="Calibri"/>
-                <w:color w:val="000000"/>
-                <w:lang w:eastAsia="es-CO"/>
-              </w:rPr>
-              <w:t xml:space="preserve"> Reporte de sugeridos</w:t>
+              <w:t>Generar reportes  </w:t>
             </w:r>
           </w:p>
           <w:p>
@@ -10778,6 +10567,7 @@
               <w:jc w:val="left"/>
               <w:rPr>
                 <w:rFonts w:ascii="Verdana" w:hAnsi="Verdana"/>
+                <w:color w:val="0000FF"/>
                 <w:lang w:val="es-ES"/>
               </w:rPr>
             </w:pPr>
@@ -10786,7 +10576,16 @@
                 <w:rFonts w:ascii="Verdana" w:hAnsi="Verdana"/>
                 <w:lang w:val="es-ES"/>
               </w:rPr>
-              <w:t xml:space="preserve">2- </w:t>
+              <w:t>2</w:t>
+            </w:r>
+            <w:bookmarkStart w:id="21" w:name="_GoBack"/>
+            <w:bookmarkEnd w:id="21"/>
+            <w:r>
+              <w:rPr>
+                <w:rFonts w:ascii="Verdana" w:hAnsi="Verdana"/>
+                <w:lang w:val="es-ES"/>
+              </w:rPr>
+              <w:t xml:space="preserve">- </w:t>
             </w:r>
             <w:r>
               <w:rPr>
@@ -10794,37 +10593,89 @@
                 <w:color w:val="000000"/>
                 <w:lang w:eastAsia="es-CO"/>
               </w:rPr>
-              <w:t>Generar reportes  </w:t>
-            </w:r>
-          </w:p>
-          <w:p>
-            <w:pPr>
-              <w:pStyle w:val="Encabezado"/>
-              <w:tabs>
-                <w:tab w:val="clear" w:pos="4252"/>
-                <w:tab w:val="clear" w:pos="8504"/>
-              </w:tabs>
+              <w:t>Administración de Usuario</w:t>
+            </w:r>
+          </w:p>
+        </w:tc>
+        <w:tc>
+          <w:tcPr>
+            <w:tcW w:w="2448" w:type="dxa"/>
+          </w:tcPr>
+          <w:p>
+            <w:pPr>
+              <w:jc w:val="left"/>
+              <w:rPr>
+                <w:rFonts w:ascii="Verdana" w:hAnsi="Verdana"/>
+              </w:rPr>
+            </w:pPr>
+            <w:r>
+              <w:rPr>
+                <w:rFonts w:ascii="Verdana" w:hAnsi="Verdana"/>
+              </w:rPr>
+              <w:t xml:space="preserve">- </w:t>
+            </w:r>
+            <w:r>
+              <w:rPr>
+                <w:rFonts w:ascii="Verdana" w:hAnsi="Verdana"/>
+              </w:rPr>
+              <w:t>3</w:t>
+            </w:r>
+            <w:r>
+              <w:rPr>
+                <w:rFonts w:ascii="Verdana" w:hAnsi="Verdana"/>
+              </w:rPr>
+              <w:t xml:space="preserve"> Semanas</w:t>
+            </w:r>
+            <w:r>
+              <w:rPr>
+                <w:rFonts w:ascii="Verdana" w:hAnsi="Verdana"/>
+              </w:rPr>
+              <w:t xml:space="preserve"> </w:t>
+            </w:r>
+            <w:r>
+              <w:rPr>
+                <w:rFonts w:ascii="Verdana" w:hAnsi="Verdana"/>
+              </w:rPr>
+              <w:t>para realizar</w:t>
+            </w:r>
+            <w:r>
+              <w:rPr>
+                <w:rFonts w:ascii="Verdana" w:hAnsi="Verdana"/>
+              </w:rPr>
+              <w:t xml:space="preserve"> sprint 3</w:t>
+            </w:r>
+            <w:r>
+              <w:rPr>
+                <w:rFonts w:ascii="Verdana" w:hAnsi="Verdana"/>
+              </w:rPr>
+              <w:t>.</w:t>
+            </w:r>
+          </w:p>
+          <w:p>
+            <w:pPr>
               <w:jc w:val="left"/>
               <w:rPr>
                 <w:rFonts w:ascii="Verdana" w:hAnsi="Verdana"/>
                 <w:color w:val="0000FF"/>
-                <w:lang w:val="es-ES"/>
               </w:rPr>
             </w:pPr>
             <w:r>
               <w:rPr>
                 <w:rFonts w:ascii="Verdana" w:hAnsi="Verdana"/>
-                <w:lang w:val="es-ES"/>
-              </w:rPr>
-              <w:t xml:space="preserve">3- </w:t>
-            </w:r>
-            <w:r>
-              <w:rPr>
-                <w:rFonts w:ascii="Verdana" w:hAnsi="Verdana" w:cs="Calibri"/>
-                <w:color w:val="000000"/>
-                <w:lang w:eastAsia="es-CO"/>
-              </w:rPr>
-              <w:t>Administración de Usuario</w:t>
+              </w:rPr>
+              <w:t>- Fases de Análisis</w:t>
+            </w:r>
+            <w:r>
+              <w:rPr>
+                <w:rFonts w:ascii="Verdana" w:hAnsi="Verdana"/>
+              </w:rPr>
+              <w:t xml:space="preserve">, Diseño, </w:t>
+            </w:r>
+            <w:r>
+              <w:rPr>
+                <w:rFonts w:ascii="Verdana" w:hAnsi="Verdana"/>
+              </w:rPr>
+              <w:t>Desarrollo y pruebas.</w:t>
             </w:r>
           </w:p>
         </w:tc>
@@ -10832,62 +10683,6 @@
           <w:tcPr>
             <w:tcW w:w="2448" w:type="dxa"/>
           </w:tcPr>
-          <w:p>
-            <w:pPr>
-              <w:jc w:val="left"/>
-              <w:rPr>
-                <w:rFonts w:ascii="Verdana" w:hAnsi="Verdana"/>
-              </w:rPr>
-            </w:pPr>
-            <w:r>
-              <w:rPr>
-                <w:rFonts w:ascii="Verdana" w:hAnsi="Verdana"/>
-              </w:rPr>
-              <w:t xml:space="preserve">- </w:t>
-            </w:r>
-            <w:r>
-              <w:rPr>
-                <w:rFonts w:ascii="Verdana" w:hAnsi="Verdana"/>
-              </w:rPr>
-              <w:t>3</w:t>
-            </w:r>
-            <w:r>
-              <w:rPr>
-                <w:rFonts w:ascii="Verdana" w:hAnsi="Verdana"/>
-              </w:rPr>
-              <w:t xml:space="preserve"> Semanas</w:t>
-            </w:r>
-            <w:r>
-              <w:rPr>
-                <w:rFonts w:ascii="Verdana" w:hAnsi="Verdana"/>
-              </w:rPr>
-              <w:t xml:space="preserve"> </w:t>
-            </w:r>
-            <w:r>
-              <w:rPr>
-                <w:rFonts w:ascii="Verdana" w:hAnsi="Verdana"/>
-              </w:rPr>
-              <w:t>para realizar</w:t>
-            </w:r>
-            <w:r>
-              <w:rPr>
-                <w:rFonts w:ascii="Verdana" w:hAnsi="Verdana"/>
-              </w:rPr>
-              <w:t xml:space="preserve"> sprint </w:t>
-            </w:r>
-            <w:r>
-              <w:rPr>
-                <w:rFonts w:ascii="Verdana" w:hAnsi="Verdana"/>
-              </w:rPr>
-              <w:t>3</w:t>
-            </w:r>
-            <w:r>
-              <w:rPr>
-                <w:rFonts w:ascii="Verdana" w:hAnsi="Verdana"/>
-              </w:rPr>
-              <w:t>.</w:t>
-            </w:r>
-          </w:p>
           <w:p>
             <w:pPr>
               <w:jc w:val="left"/>
@@ -10900,51 +10695,13 @@
               <w:rPr>
                 <w:rFonts w:ascii="Verdana" w:hAnsi="Verdana"/>
               </w:rPr>
-              <w:t>- Fases de Análisis</w:t>
+              <w:t>- Revisión</w:t>
             </w:r>
             <w:r>
               <w:rPr>
                 <w:rFonts w:ascii="Verdana" w:hAnsi="Verdana"/>
               </w:rPr>
-              <w:t xml:space="preserve">, Diseño, </w:t>
-            </w:r>
-            <w:r>
-              <w:rPr>
-                <w:rFonts w:ascii="Verdana" w:hAnsi="Verdana"/>
-              </w:rPr>
-              <w:t>Desarrollo y pruebas.</w:t>
-            </w:r>
-          </w:p>
-        </w:tc>
-        <w:tc>
-          <w:tcPr>
-            <w:tcW w:w="2448" w:type="dxa"/>
-          </w:tcPr>
-          <w:p>
-            <w:pPr>
-              <w:jc w:val="left"/>
-              <w:rPr>
-                <w:rFonts w:ascii="Verdana" w:hAnsi="Verdana"/>
-                <w:color w:val="0000FF"/>
-              </w:rPr>
-            </w:pPr>
-            <w:r>
-              <w:rPr>
-                <w:rFonts w:ascii="Verdana" w:hAnsi="Verdana"/>
-              </w:rPr>
-              <w:t>- Revisión</w:t>
-            </w:r>
-            <w:r>
-              <w:rPr>
-                <w:rFonts w:ascii="Verdana" w:hAnsi="Verdana"/>
-              </w:rPr>
-              <w:t xml:space="preserve"> Sprint </w:t>
-            </w:r>
-            <w:r>
-              <w:rPr>
-                <w:rFonts w:ascii="Verdana" w:hAnsi="Verdana"/>
-              </w:rPr>
-              <w:t>3</w:t>
+              <w:t xml:space="preserve"> Sprint 3</w:t>
             </w:r>
             <w:r>
               <w:rPr>
@@ -11018,7 +10775,7 @@
 </file>
 
 <file path=word/endnotes.xml><?xml version="1.0" encoding="utf-8"?>
-<w:endnotes xmlns:wpc="http://schemas.microsoft.com/office/word/2010/wordprocessingCanvas" xmlns:mc="http://schemas.openxmlformats.org/markup-compatibility/2006" xmlns:o="urn:schemas-microsoft-com:office:office" xmlns:r="http://schemas.openxmlformats.org/officeDocument/2006/relationships" xmlns:m="http://schemas.openxmlformats.org/officeDocument/2006/math" xmlns:v="urn:schemas-microsoft-com:vml" xmlns:wp14="http://schemas.microsoft.com/office/word/2010/wordprocessingDrawing" xmlns:wp="http://schemas.openxmlformats.org/drawingml/2006/wordprocessingDrawing" xmlns:w10="urn:schemas-microsoft-com:office:word" xmlns:w="http://schemas.openxmlformats.org/wordprocessingml/2006/main" xmlns:w14="http://schemas.microsoft.com/office/word/2010/wordml" xmlns:w15="http://schemas.microsoft.com/office/word/2012/wordml" xmlns:wpg="http://schemas.microsoft.com/office/word/2010/wordprocessingGroup" xmlns:wpi="http://schemas.microsoft.com/office/word/2010/wordprocessingInk" xmlns:wne="http://schemas.microsoft.com/office/word/2006/wordml" xmlns:wps="http://schemas.microsoft.com/office/word/2010/wordprocessingShape" mc:Ignorable="w14 w15 wp14">
+<w:endnotes xmlns:wpc="http://schemas.microsoft.com/office/word/2010/wordprocessingCanvas" xmlns:cx="http://schemas.microsoft.com/office/drawing/2014/chartex" xmlns:cx1="http://schemas.microsoft.com/office/drawing/2015/9/8/chartex" xmlns:cx2="http://schemas.microsoft.com/office/drawing/2015/10/21/chartex" xmlns:cx3="http://schemas.microsoft.com/office/drawing/2016/5/9/chartex" xmlns:cx4="http://schemas.microsoft.com/office/drawing/2016/5/10/chartex" xmlns:cx5="http://schemas.microsoft.com/office/drawing/2016/5/11/chartex" xmlns:cx6="http://schemas.microsoft.com/office/drawing/2016/5/12/chartex" xmlns:cx7="http://schemas.microsoft.com/office/drawing/2016/5/13/chartex" xmlns:cx8="http://schemas.microsoft.com/office/drawing/2016/5/14/chartex" xmlns:mc="http://schemas.openxmlformats.org/markup-compatibility/2006" xmlns:o="urn:schemas-microsoft-com:office:office" xmlns:r="http://schemas.openxmlformats.org/officeDocument/2006/relationships" xmlns:m="http://schemas.openxmlformats.org/officeDocument/2006/math" xmlns:v="urn:schemas-microsoft-com:vml" xmlns:wp14="http://schemas.microsoft.com/office/word/2010/wordprocessingDrawing" xmlns:wp="http://schemas.openxmlformats.org/drawingml/2006/wordprocessingDrawing" xmlns:w10="urn:schemas-microsoft-com:office:word" xmlns:w="http://schemas.openxmlformats.org/wordprocessingml/2006/main" xmlns:w14="http://schemas.microsoft.com/office/word/2010/wordml" xmlns:w15="http://schemas.microsoft.com/office/word/2012/wordml" xmlns:w16se="http://schemas.microsoft.com/office/word/2015/wordml/symex" xmlns:wpg="http://schemas.microsoft.com/office/word/2010/wordprocessingGroup" xmlns:wpi="http://schemas.microsoft.com/office/word/2010/wordprocessingInk" xmlns:wne="http://schemas.microsoft.com/office/word/2006/wordml" xmlns:wps="http://schemas.microsoft.com/office/word/2010/wordprocessingShape" mc:Ignorable="w14 w15 w16se wp14">
   <w:endnote w:type="separator" w:id="-1">
     <w:p>
       <w:r>
@@ -11037,7 +10794,7 @@
 </file>
 
 <file path=word/footer1.xml><?xml version="1.0" encoding="utf-8"?>
-<w:ftr xmlns:wpc="http://schemas.microsoft.com/office/word/2010/wordprocessingCanvas" xmlns:mc="http://schemas.openxmlformats.org/markup-compatibility/2006" xmlns:o="urn:schemas-microsoft-com:office:office" xmlns:r="http://schemas.openxmlformats.org/officeDocument/2006/relationships" xmlns:m="http://schemas.openxmlformats.org/officeDocument/2006/math" xmlns:v="urn:schemas-microsoft-com:vml" xmlns:wp14="http://schemas.microsoft.com/office/word/2010/wordprocessingDrawing" xmlns:wp="http://schemas.openxmlformats.org/drawingml/2006/wordprocessingDrawing" xmlns:w10="urn:schemas-microsoft-com:office:word" xmlns:w="http://schemas.openxmlformats.org/wordprocessingml/2006/main" xmlns:w14="http://schemas.microsoft.com/office/word/2010/wordml" xmlns:w15="http://schemas.microsoft.com/office/word/2012/wordml" xmlns:wpg="http://schemas.microsoft.com/office/word/2010/wordprocessingGroup" xmlns:wpi="http://schemas.microsoft.com/office/word/2010/wordprocessingInk" xmlns:wne="http://schemas.microsoft.com/office/word/2006/wordml" xmlns:wps="http://schemas.microsoft.com/office/word/2010/wordprocessingShape" mc:Ignorable="w14 w15 wp14">
+<w:ftr xmlns:wpc="http://schemas.microsoft.com/office/word/2010/wordprocessingCanvas" xmlns:cx="http://schemas.microsoft.com/office/drawing/2014/chartex" xmlns:cx1="http://schemas.microsoft.com/office/drawing/2015/9/8/chartex" xmlns:cx2="http://schemas.microsoft.com/office/drawing/2015/10/21/chartex" xmlns:cx3="http://schemas.microsoft.com/office/drawing/2016/5/9/chartex" xmlns:cx4="http://schemas.microsoft.com/office/drawing/2016/5/10/chartex" xmlns:cx5="http://schemas.microsoft.com/office/drawing/2016/5/11/chartex" xmlns:cx6="http://schemas.microsoft.com/office/drawing/2016/5/12/chartex" xmlns:cx7="http://schemas.microsoft.com/office/drawing/2016/5/13/chartex" xmlns:cx8="http://schemas.microsoft.com/office/drawing/2016/5/14/chartex" xmlns:mc="http://schemas.openxmlformats.org/markup-compatibility/2006" xmlns:o="urn:schemas-microsoft-com:office:office" xmlns:r="http://schemas.openxmlformats.org/officeDocument/2006/relationships" xmlns:m="http://schemas.openxmlformats.org/officeDocument/2006/math" xmlns:v="urn:schemas-microsoft-com:vml" xmlns:wp14="http://schemas.microsoft.com/office/word/2010/wordprocessingDrawing" xmlns:wp="http://schemas.openxmlformats.org/drawingml/2006/wordprocessingDrawing" xmlns:w10="urn:schemas-microsoft-com:office:word" xmlns:w="http://schemas.openxmlformats.org/wordprocessingml/2006/main" xmlns:w14="http://schemas.microsoft.com/office/word/2010/wordml" xmlns:w15="http://schemas.microsoft.com/office/word/2012/wordml" xmlns:w16se="http://schemas.microsoft.com/office/word/2015/wordml/symex" xmlns:wpg="http://schemas.microsoft.com/office/word/2010/wordprocessingGroup" xmlns:wpi="http://schemas.microsoft.com/office/word/2010/wordprocessingInk" xmlns:wne="http://schemas.microsoft.com/office/word/2006/wordml" xmlns:wps="http://schemas.microsoft.com/office/word/2010/wordprocessingShape" mc:Ignorable="w14 w15 w16se wp14">
   <w:p>
     <w:pPr>
       <w:pStyle w:val="Piedepgina"/>
@@ -11101,7 +10858,7 @@
 </file>
 
 <file path=word/footnotes.xml><?xml version="1.0" encoding="utf-8"?>
-<w:footnotes xmlns:wpc="http://schemas.microsoft.com/office/word/2010/wordprocessingCanvas" xmlns:mc="http://schemas.openxmlformats.org/markup-compatibility/2006" xmlns:o="urn:schemas-microsoft-com:office:office" xmlns:r="http://schemas.openxmlformats.org/officeDocument/2006/relationships" xmlns:m="http://schemas.openxmlformats.org/officeDocument/2006/math" xmlns:v="urn:schemas-microsoft-com:vml" xmlns:wp14="http://schemas.microsoft.com/office/word/2010/wordprocessingDrawing" xmlns:wp="http://schemas.openxmlformats.org/drawingml/2006/wordprocessingDrawing" xmlns:w10="urn:schemas-microsoft-com:office:word" xmlns:w="http://schemas.openxmlformats.org/wordprocessingml/2006/main" xmlns:w14="http://schemas.microsoft.com/office/word/2010/wordml" xmlns:w15="http://schemas.microsoft.com/office/word/2012/wordml" xmlns:wpg="http://schemas.microsoft.com/office/word/2010/wordprocessingGroup" xmlns:wpi="http://schemas.microsoft.com/office/word/2010/wordprocessingInk" xmlns:wne="http://schemas.microsoft.com/office/word/2006/wordml" xmlns:wps="http://schemas.microsoft.com/office/word/2010/wordprocessingShape" mc:Ignorable="w14 w15 wp14">
+<w:footnotes xmlns:wpc="http://schemas.microsoft.com/office/word/2010/wordprocessingCanvas" xmlns:cx="http://schemas.microsoft.com/office/drawing/2014/chartex" xmlns:cx1="http://schemas.microsoft.com/office/drawing/2015/9/8/chartex" xmlns:cx2="http://schemas.microsoft.com/office/drawing/2015/10/21/chartex" xmlns:cx3="http://schemas.microsoft.com/office/drawing/2016/5/9/chartex" xmlns:cx4="http://schemas.microsoft.com/office/drawing/2016/5/10/chartex" xmlns:cx5="http://schemas.microsoft.com/office/drawing/2016/5/11/chartex" xmlns:cx6="http://schemas.microsoft.com/office/drawing/2016/5/12/chartex" xmlns:cx7="http://schemas.microsoft.com/office/drawing/2016/5/13/chartex" xmlns:cx8="http://schemas.microsoft.com/office/drawing/2016/5/14/chartex" xmlns:mc="http://schemas.openxmlformats.org/markup-compatibility/2006" xmlns:o="urn:schemas-microsoft-com:office:office" xmlns:r="http://schemas.openxmlformats.org/officeDocument/2006/relationships" xmlns:m="http://schemas.openxmlformats.org/officeDocument/2006/math" xmlns:v="urn:schemas-microsoft-com:vml" xmlns:wp14="http://schemas.microsoft.com/office/word/2010/wordprocessingDrawing" xmlns:wp="http://schemas.openxmlformats.org/drawingml/2006/wordprocessingDrawing" xmlns:w10="urn:schemas-microsoft-com:office:word" xmlns:w="http://schemas.openxmlformats.org/wordprocessingml/2006/main" xmlns:w14="http://schemas.microsoft.com/office/word/2010/wordml" xmlns:w15="http://schemas.microsoft.com/office/word/2012/wordml" xmlns:w16se="http://schemas.microsoft.com/office/word/2015/wordml/symex" xmlns:wpg="http://schemas.microsoft.com/office/word/2010/wordprocessingGroup" xmlns:wpi="http://schemas.microsoft.com/office/word/2010/wordprocessingInk" xmlns:wne="http://schemas.microsoft.com/office/word/2006/wordml" xmlns:wps="http://schemas.microsoft.com/office/word/2010/wordprocessingShape" mc:Ignorable="w14 w15 w16se wp14">
   <w:footnote w:type="separator" w:id="-1">
     <w:p>
       <w:r>
@@ -11120,7 +10877,7 @@
 </file>
 
 <file path=word/header1.xml><?xml version="1.0" encoding="utf-8"?>
-<w:hdr xmlns:wpc="http://schemas.microsoft.com/office/word/2010/wordprocessingCanvas" xmlns:mc="http://schemas.openxmlformats.org/markup-compatibility/2006" xmlns:o="urn:schemas-microsoft-com:office:office" xmlns:r="http://schemas.openxmlformats.org/officeDocument/2006/relationships" xmlns:m="http://schemas.openxmlformats.org/officeDocument/2006/math" xmlns:v="urn:schemas-microsoft-com:vml" xmlns:wp14="http://schemas.microsoft.com/office/word/2010/wordprocessingDrawing" xmlns:wp="http://schemas.openxmlformats.org/drawingml/2006/wordprocessingDrawing" xmlns:w10="urn:schemas-microsoft-com:office:word" xmlns:w="http://schemas.openxmlformats.org/wordprocessingml/2006/main" xmlns:w14="http://schemas.microsoft.com/office/word/2010/wordml" xmlns:w15="http://schemas.microsoft.com/office/word/2012/wordml" xmlns:wpg="http://schemas.microsoft.com/office/word/2010/wordprocessingGroup" xmlns:wpi="http://schemas.microsoft.com/office/word/2010/wordprocessingInk" xmlns:wne="http://schemas.microsoft.com/office/word/2006/wordml" xmlns:wps="http://schemas.microsoft.com/office/word/2010/wordprocessingShape" mc:Ignorable="w14 w15 wp14">
+<w:hdr xmlns:wpc="http://schemas.microsoft.com/office/word/2010/wordprocessingCanvas" xmlns:cx="http://schemas.microsoft.com/office/drawing/2014/chartex" xmlns:cx1="http://schemas.microsoft.com/office/drawing/2015/9/8/chartex" xmlns:cx2="http://schemas.microsoft.com/office/drawing/2015/10/21/chartex" xmlns:cx3="http://schemas.microsoft.com/office/drawing/2016/5/9/chartex" xmlns:cx4="http://schemas.microsoft.com/office/drawing/2016/5/10/chartex" xmlns:cx5="http://schemas.microsoft.com/office/drawing/2016/5/11/chartex" xmlns:cx6="http://schemas.microsoft.com/office/drawing/2016/5/12/chartex" xmlns:cx7="http://schemas.microsoft.com/office/drawing/2016/5/13/chartex" xmlns:cx8="http://schemas.microsoft.com/office/drawing/2016/5/14/chartex" xmlns:mc="http://schemas.openxmlformats.org/markup-compatibility/2006" xmlns:o="urn:schemas-microsoft-com:office:office" xmlns:r="http://schemas.openxmlformats.org/officeDocument/2006/relationships" xmlns:m="http://schemas.openxmlformats.org/officeDocument/2006/math" xmlns:v="urn:schemas-microsoft-com:vml" xmlns:wp14="http://schemas.microsoft.com/office/word/2010/wordprocessingDrawing" xmlns:wp="http://schemas.openxmlformats.org/drawingml/2006/wordprocessingDrawing" xmlns:w10="urn:schemas-microsoft-com:office:word" xmlns:w="http://schemas.openxmlformats.org/wordprocessingml/2006/main" xmlns:w14="http://schemas.microsoft.com/office/word/2010/wordml" xmlns:w15="http://schemas.microsoft.com/office/word/2012/wordml" xmlns:w16se="http://schemas.microsoft.com/office/word/2015/wordml/symex" xmlns:wpg="http://schemas.microsoft.com/office/word/2010/wordprocessingGroup" xmlns:wpi="http://schemas.microsoft.com/office/word/2010/wordprocessingInk" xmlns:wne="http://schemas.microsoft.com/office/word/2006/wordml" xmlns:wps="http://schemas.microsoft.com/office/word/2010/wordprocessingShape" mc:Ignorable="w14 w15 w16se wp14">
   <w:tbl>
     <w:tblPr>
       <w:tblW w:w="0" w:type="auto"/>
@@ -11308,7 +11065,7 @@
               <w:noProof/>
               <w:color w:val="241A61"/>
             </w:rPr>
-            <w:t>4</w:t>
+            <w:t>7</w:t>
           </w:r>
           <w:r>
             <w:rPr>
@@ -11331,8 +11088,8 @@
 </file>
 
 <file path=word/numbering.xml><?xml version="1.0" encoding="utf-8"?>
-<w:numbering xmlns:wpc="http://schemas.microsoft.com/office/word/2010/wordprocessingCanvas" xmlns:mc="http://schemas.openxmlformats.org/markup-compatibility/2006" xmlns:o="urn:schemas-microsoft-com:office:office" xmlns:r="http://schemas.openxmlformats.org/officeDocument/2006/relationships" xmlns:m="http://schemas.openxmlformats.org/officeDocument/2006/math" xmlns:v="urn:schemas-microsoft-com:vml" xmlns:wp14="http://schemas.microsoft.com/office/word/2010/wordprocessingDrawing" xmlns:wp="http://schemas.openxmlformats.org/drawingml/2006/wordprocessingDrawing" xmlns:w10="urn:schemas-microsoft-com:office:word" xmlns:w="http://schemas.openxmlformats.org/wordprocessingml/2006/main" xmlns:w14="http://schemas.microsoft.com/office/word/2010/wordml" xmlns:w15="http://schemas.microsoft.com/office/word/2012/wordml" xmlns:wpg="http://schemas.microsoft.com/office/word/2010/wordprocessingGroup" xmlns:wpi="http://schemas.microsoft.com/office/word/2010/wordprocessingInk" xmlns:wne="http://schemas.microsoft.com/office/word/2006/wordml" xmlns:wps="http://schemas.microsoft.com/office/word/2010/wordprocessingShape" mc:Ignorable="w14 w15 wp14">
-  <w:abstractNum w:abstractNumId="0">
+<w:numbering xmlns:wpc="http://schemas.microsoft.com/office/word/2010/wordprocessingCanvas" xmlns:cx="http://schemas.microsoft.com/office/drawing/2014/chartex" xmlns:cx1="http://schemas.microsoft.com/office/drawing/2015/9/8/chartex" xmlns:cx2="http://schemas.microsoft.com/office/drawing/2015/10/21/chartex" xmlns:cx3="http://schemas.microsoft.com/office/drawing/2016/5/9/chartex" xmlns:cx4="http://schemas.microsoft.com/office/drawing/2016/5/10/chartex" xmlns:cx5="http://schemas.microsoft.com/office/drawing/2016/5/11/chartex" xmlns:cx6="http://schemas.microsoft.com/office/drawing/2016/5/12/chartex" xmlns:cx7="http://schemas.microsoft.com/office/drawing/2016/5/13/chartex" xmlns:cx8="http://schemas.microsoft.com/office/drawing/2016/5/14/chartex" xmlns:mc="http://schemas.openxmlformats.org/markup-compatibility/2006" xmlns:o="urn:schemas-microsoft-com:office:office" xmlns:r="http://schemas.openxmlformats.org/officeDocument/2006/relationships" xmlns:m="http://schemas.openxmlformats.org/officeDocument/2006/math" xmlns:v="urn:schemas-microsoft-com:vml" xmlns:wp14="http://schemas.microsoft.com/office/word/2010/wordprocessingDrawing" xmlns:wp="http://schemas.openxmlformats.org/drawingml/2006/wordprocessingDrawing" xmlns:w10="urn:schemas-microsoft-com:office:word" xmlns:w="http://schemas.openxmlformats.org/wordprocessingml/2006/main" xmlns:w14="http://schemas.microsoft.com/office/word/2010/wordml" xmlns:w15="http://schemas.microsoft.com/office/word/2012/wordml" xmlns:w16se="http://schemas.microsoft.com/office/word/2015/wordml/symex" xmlns:wpg="http://schemas.microsoft.com/office/word/2010/wordprocessingGroup" xmlns:wpi="http://schemas.microsoft.com/office/word/2010/wordprocessingInk" xmlns:wne="http://schemas.microsoft.com/office/word/2006/wordml" xmlns:wps="http://schemas.microsoft.com/office/word/2010/wordprocessingShape" mc:Ignorable="w14 w15 w16se wp14">
+  <w:abstractNum w:abstractNumId="0" w15:restartNumberingAfterBreak="0">
     <w:nsid w:val="25D941B8"/>
     <w:multiLevelType w:val="hybridMultilevel"/>
     <w:tmpl w:val="9ABC9878"/>
@@ -11421,7 +11178,7 @@
       </w:pPr>
     </w:lvl>
   </w:abstractNum>
-  <w:abstractNum w:abstractNumId="1">
+  <w:abstractNum w:abstractNumId="1" w15:restartNumberingAfterBreak="0">
     <w:nsid w:val="2A1D5642"/>
     <w:multiLevelType w:val="hybridMultilevel"/>
     <w:tmpl w:val="CB16A88E"/>
@@ -11510,7 +11267,7 @@
       </w:pPr>
     </w:lvl>
   </w:abstractNum>
-  <w:abstractNum w:abstractNumId="2">
+  <w:abstractNum w:abstractNumId="2" w15:restartNumberingAfterBreak="0">
     <w:nsid w:val="35A65C0E"/>
     <w:multiLevelType w:val="multilevel"/>
     <w:tmpl w:val="B1C8D0B6"/>
@@ -11650,7 +11407,7 @@
       </w:rPr>
     </w:lvl>
   </w:abstractNum>
-  <w:abstractNum w:abstractNumId="3">
+  <w:abstractNum w:abstractNumId="3" w15:restartNumberingAfterBreak="0">
     <w:nsid w:val="3DF80E63"/>
     <w:multiLevelType w:val="multilevel"/>
     <w:tmpl w:val="2A0A271A"/>
@@ -11790,7 +11547,7 @@
       </w:rPr>
     </w:lvl>
   </w:abstractNum>
-  <w:abstractNum w:abstractNumId="4">
+  <w:abstractNum w:abstractNumId="4" w15:restartNumberingAfterBreak="0">
     <w:nsid w:val="52C2333B"/>
     <w:multiLevelType w:val="hybridMultilevel"/>
     <w:tmpl w:val="2A52E8A6"/>
@@ -11929,7 +11686,7 @@
       </w:rPr>
     </w:lvl>
   </w:abstractNum>
-  <w:abstractNum w:abstractNumId="5">
+  <w:abstractNum w:abstractNumId="5" w15:restartNumberingAfterBreak="0">
     <w:nsid w:val="650A0C87"/>
     <w:multiLevelType w:val="hybridMultilevel"/>
     <w:tmpl w:val="C9C4170E"/>
@@ -12042,7 +11799,7 @@
       </w:rPr>
     </w:lvl>
   </w:abstractNum>
-  <w:abstractNum w:abstractNumId="6">
+  <w:abstractNum w:abstractNumId="6" w15:restartNumberingAfterBreak="0">
     <w:nsid w:val="69594014"/>
     <w:multiLevelType w:val="hybridMultilevel"/>
     <w:tmpl w:val="A036CE5C"/>
@@ -12131,7 +11888,7 @@
       </w:pPr>
     </w:lvl>
   </w:abstractNum>
-  <w:abstractNum w:abstractNumId="7">
+  <w:abstractNum w:abstractNumId="7" w15:restartNumberingAfterBreak="0">
     <w:nsid w:val="6DCD1C18"/>
     <w:multiLevelType w:val="hybridMultilevel"/>
     <w:tmpl w:val="1A1E5936"/>
@@ -12272,7 +12029,7 @@
       </w:rPr>
     </w:lvl>
   </w:abstractNum>
-  <w:abstractNum w:abstractNumId="8">
+  <w:abstractNum w:abstractNumId="8" w15:restartNumberingAfterBreak="0">
     <w:nsid w:val="701C42CF"/>
     <w:multiLevelType w:val="multilevel"/>
     <w:tmpl w:val="2948F7FA"/>
@@ -12421,7 +12178,7 @@
       </w:rPr>
     </w:lvl>
   </w:abstractNum>
-  <w:abstractNum w:abstractNumId="9">
+  <w:abstractNum w:abstractNumId="9" w15:restartNumberingAfterBreak="0">
     <w:nsid w:val="7BF41FD4"/>
     <w:multiLevelType w:val="hybridMultilevel"/>
     <w:tmpl w:val="E072F9DA"/>
@@ -12534,7 +12291,7 @@
       </w:rPr>
     </w:lvl>
   </w:abstractNum>
-  <w:abstractNum w:abstractNumId="10">
+  <w:abstractNum w:abstractNumId="10" w15:restartNumberingAfterBreak="0">
     <w:nsid w:val="7C227DFE"/>
     <w:multiLevelType w:val="hybridMultilevel"/>
     <w:tmpl w:val="B4F0D14A"/>
@@ -12674,7 +12431,7 @@
       </w:rPr>
     </w:lvl>
   </w:abstractNum>
-  <w:abstractNum w:abstractNumId="11">
+  <w:abstractNum w:abstractNumId="11" w15:restartNumberingAfterBreak="0">
     <w:nsid w:val="7ED47070"/>
     <w:multiLevelType w:val="hybridMultilevel"/>
     <w:tmpl w:val="73E8FE4E"/>
@@ -12856,7 +12613,7 @@
 </file>
 
 <file path=word/styles.xml><?xml version="1.0" encoding="utf-8"?>
-<w:styles xmlns:mc="http://schemas.openxmlformats.org/markup-compatibility/2006" xmlns:r="http://schemas.openxmlformats.org/officeDocument/2006/relationships" xmlns:w="http://schemas.openxmlformats.org/wordprocessingml/2006/main" xmlns:w14="http://schemas.microsoft.com/office/word/2010/wordml" xmlns:w15="http://schemas.microsoft.com/office/word/2012/wordml" mc:Ignorable="w14 w15">
+<w:styles xmlns:mc="http://schemas.openxmlformats.org/markup-compatibility/2006" xmlns:r="http://schemas.openxmlformats.org/officeDocument/2006/relationships" xmlns:w="http://schemas.openxmlformats.org/wordprocessingml/2006/main" xmlns:w14="http://schemas.microsoft.com/office/word/2010/wordml" xmlns:w15="http://schemas.microsoft.com/office/word/2012/wordml" xmlns:w16se="http://schemas.microsoft.com/office/word/2015/wordml/symex" mc:Ignorable="w14 w15 w16se">
   <w:docDefaults>
     <w:rPrDefault>
       <w:rPr>
@@ -12866,7 +12623,7 @@
     </w:rPrDefault>
     <w:pPrDefault/>
   </w:docDefaults>
-  <w:latentStyles w:defLockedState="0" w:defUIPriority="99" w:defSemiHidden="0" w:defUnhideWhenUsed="0" w:defQFormat="0" w:count="371">
+  <w:latentStyles w:defLockedState="0" w:defUIPriority="99" w:defSemiHidden="0" w:defUnhideWhenUsed="0" w:defQFormat="0" w:count="374">
     <w:lsdException w:name="Normal" w:uiPriority="0" w:qFormat="1"/>
     <w:lsdException w:name="heading 1" w:uiPriority="9" w:qFormat="1"/>
     <w:lsdException w:name="heading 2" w:uiPriority="9" w:qFormat="1"/>
@@ -12972,7 +12729,6 @@
     <w:lsdException w:name="HTML Sample" w:semiHidden="1" w:unhideWhenUsed="1"/>
     <w:lsdException w:name="HTML Typewriter" w:semiHidden="1" w:unhideWhenUsed="1"/>
     <w:lsdException w:name="HTML Variable" w:semiHidden="1" w:unhideWhenUsed="1"/>
-    <w:lsdException w:name="Normal Table" w:semiHidden="1" w:unhideWhenUsed="1"/>
     <w:lsdException w:name="annotation subject" w:semiHidden="1" w:unhideWhenUsed="1"/>
     <w:lsdException w:name="No List" w:semiHidden="1" w:unhideWhenUsed="1"/>
     <w:lsdException w:name="Outline List 1" w:semiHidden="1" w:unhideWhenUsed="1"/>
@@ -13017,7 +12773,6 @@
     <w:lsdException w:name="Table Professional" w:semiHidden="1" w:unhideWhenUsed="1"/>
     <w:lsdException w:name="Table Subtle 1" w:semiHidden="1" w:unhideWhenUsed="1"/>
     <w:lsdException w:name="Table Subtle 2" w:semiHidden="1" w:unhideWhenUsed="1"/>
-    <w:lsdException w:name="Table Web 1" w:semiHidden="1" w:unhideWhenUsed="1"/>
     <w:lsdException w:name="Table Web 2" w:semiHidden="1" w:unhideWhenUsed="1"/>
     <w:lsdException w:name="Table Web 3" w:semiHidden="1" w:unhideWhenUsed="1"/>
     <w:lsdException w:name="Balloon Text" w:semiHidden="1" w:unhideWhenUsed="1"/>
@@ -13238,6 +12993,9 @@
     <w:lsdException w:name="List Table 5 Dark Accent 6" w:uiPriority="50"/>
     <w:lsdException w:name="List Table 6 Colorful Accent 6" w:uiPriority="51"/>
     <w:lsdException w:name="List Table 7 Colorful Accent 6" w:uiPriority="52"/>
+    <w:lsdException w:name="Mention" w:semiHidden="1" w:unhideWhenUsed="1"/>
+    <w:lsdException w:name="Smart Hyperlink" w:semiHidden="1" w:unhideWhenUsed="1"/>
+    <w:lsdException w:name="Hashtag" w:semiHidden="1" w:unhideWhenUsed="1"/>
   </w:latentStyles>
   <w:style w:type="paragraph" w:default="1" w:styleId="Normal">
     <w:name w:val="Normal"/>
@@ -13491,7 +13249,7 @@
       <w:lang w:val="es-ES_tradnl"/>
     </w:rPr>
   </w:style>
-  <w:style w:type="paragraph" w:styleId="Puesto">
+  <w:style w:type="paragraph" w:styleId="Ttulo">
     <w:name w:val="Title"/>
     <w:basedOn w:val="Normal"/>
     <w:qFormat/>
@@ -14287,7 +14045,7 @@
 </file>
 
 <file path=customXml/itemProps1.xml><?xml version="1.0" encoding="utf-8"?>
-<ds:datastoreItem xmlns:ds="http://schemas.openxmlformats.org/officeDocument/2006/customXml" ds:itemID="{25F367DE-D550-4385-BDFE-3D112488C182}">
+<ds:datastoreItem xmlns:ds="http://schemas.openxmlformats.org/officeDocument/2006/customXml" ds:itemID="{AF2347C3-74C3-4BAC-A63E-A4AF0FF7574E}">
   <ds:schemaRefs>
     <ds:schemaRef ds:uri="http://schemas.openxmlformats.org/officeDocument/2006/bibliography"/>
   </ds:schemaRefs>

</xml_diff>